<commit_message>
Fixes, EEPROM & I2C verification, debugger hardware timestamps
</commit_message>
<xml_diff>
--- a/doc/RF Protocol.docx
+++ b/doc/RF Protocol.docx
@@ -5,6 +5,7 @@
     <w:p>
       <w:pPr>
         <w:pStyle w:val="Heading1"/>
+        <w:ind w:left="720" w:hanging="720"/>
       </w:pPr>
       <w:r>
         <w:t>Physical Layer Format</w:t>
@@ -9771,16 +9772,234 @@
     <w:p>
       <w:pPr>
         <w:pStyle w:val="NoSpacing"/>
-      </w:pPr>
-      <w:r>
-        <w:t>The checksum is calculated according to XOR of 16-bit words, with seed value 0xCAFE.</w:t>
-      </w:r>
+        <w:rPr>
+          <w:rFonts w:eastAsiaTheme="minorEastAsia"/>
+        </w:rPr>
+      </w:pPr>
+      <w:r>
+        <w:t>The checksum is calculated according to XOR of 16-bit words</w:t>
+      </w:r>
+      <w:r>
+        <w:t>:</w:t>
+      </w:r>
+      <w:r>
+        <w:br/>
+      </w:r>
+      <m:oMathPara>
+        <m:oMath>
+          <m:r>
+            <w:rPr>
+              <w:rFonts w:ascii="Cambria Math" w:hAnsi="Cambria Math"/>
+            </w:rPr>
+            <m:t>Checksu</m:t>
+          </m:r>
+          <m:sSub>
+            <m:sSubPr>
+              <m:ctrlPr>
+                <w:rPr>
+                  <w:rFonts w:ascii="Cambria Math" w:hAnsi="Cambria Math"/>
+                  <w:i/>
+                </w:rPr>
+              </m:ctrlPr>
+            </m:sSubPr>
+            <m:e>
+              <m:r>
+                <w:rPr>
+                  <w:rFonts w:ascii="Cambria Math" w:hAnsi="Cambria Math"/>
+                </w:rPr>
+                <m:t>m</m:t>
+              </m:r>
+            </m:e>
+            <m:sub>
+              <m:r>
+                <w:rPr>
+                  <w:rFonts w:ascii="Cambria Math" w:hAnsi="Cambria Math"/>
+                </w:rPr>
+                <m:t>0</m:t>
+              </m:r>
+            </m:sub>
+          </m:sSub>
+          <m:r>
+            <w:rPr>
+              <w:rFonts w:ascii="Cambria Math" w:hAnsi="Cambria Math"/>
+            </w:rPr>
+            <m:t>=CAF</m:t>
+          </m:r>
+          <m:sSub>
+            <m:sSubPr>
+              <m:ctrlPr>
+                <w:rPr>
+                  <w:rFonts w:ascii="Cambria Math" w:hAnsi="Cambria Math"/>
+                  <w:i/>
+                </w:rPr>
+              </m:ctrlPr>
+            </m:sSubPr>
+            <m:e>
+              <m:r>
+                <w:rPr>
+                  <w:rFonts w:ascii="Cambria Math" w:hAnsi="Cambria Math"/>
+                </w:rPr>
+                <m:t>E</m:t>
+              </m:r>
+            </m:e>
+            <m:sub>
+              <m:r>
+                <w:rPr>
+                  <w:rFonts w:ascii="Cambria Math" w:hAnsi="Cambria Math"/>
+                </w:rPr>
+                <m:t>h</m:t>
+              </m:r>
+            </m:sub>
+          </m:sSub>
+        </m:oMath>
+      </m:oMathPara>
+    </w:p>
+    <w:p>
+      <w:pPr>
+        <w:pStyle w:val="NoSpacing"/>
+        <w:rPr>
+          <w:rFonts w:eastAsiaTheme="minorEastAsia"/>
+        </w:rPr>
+      </w:pPr>
+      <m:oMathPara>
+        <m:oMath>
+          <m:r>
+            <w:rPr>
+              <w:rFonts w:ascii="Cambria Math" w:eastAsiaTheme="minorEastAsia" w:hAnsi="Cambria Math"/>
+            </w:rPr>
+            <m:t>Checksu</m:t>
+          </m:r>
+          <m:sSub>
+            <m:sSubPr>
+              <m:ctrlPr>
+                <w:rPr>
+                  <w:rFonts w:ascii="Cambria Math" w:eastAsiaTheme="minorEastAsia" w:hAnsi="Cambria Math"/>
+                  <w:i/>
+                </w:rPr>
+              </m:ctrlPr>
+            </m:sSubPr>
+            <m:e>
+              <m:r>
+                <w:rPr>
+                  <w:rFonts w:ascii="Cambria Math" w:eastAsiaTheme="minorEastAsia" w:hAnsi="Cambria Math"/>
+                </w:rPr>
+                <m:t>m</m:t>
+              </m:r>
+            </m:e>
+            <m:sub>
+              <m:r>
+                <w:rPr>
+                  <w:rFonts w:ascii="Cambria Math" w:eastAsiaTheme="minorEastAsia" w:hAnsi="Cambria Math"/>
+                </w:rPr>
+                <m:t>n</m:t>
+              </m:r>
+            </m:sub>
+          </m:sSub>
+          <m:r>
+            <w:rPr>
+              <w:rFonts w:ascii="Cambria Math" w:eastAsiaTheme="minorEastAsia" w:hAnsi="Cambria Math"/>
+            </w:rPr>
+            <m:t>=Checksu</m:t>
+          </m:r>
+          <m:sSub>
+            <m:sSubPr>
+              <m:ctrlPr>
+                <w:rPr>
+                  <w:rFonts w:ascii="Cambria Math" w:eastAsiaTheme="minorEastAsia" w:hAnsi="Cambria Math"/>
+                  <w:i/>
+                </w:rPr>
+              </m:ctrlPr>
+            </m:sSubPr>
+            <m:e>
+              <m:r>
+                <w:rPr>
+                  <w:rFonts w:ascii="Cambria Math" w:eastAsiaTheme="minorEastAsia" w:hAnsi="Cambria Math"/>
+                </w:rPr>
+                <m:t>m</m:t>
+              </m:r>
+            </m:e>
+            <m:sub>
+              <m:r>
+                <w:rPr>
+                  <w:rFonts w:ascii="Cambria Math" w:eastAsiaTheme="minorEastAsia" w:hAnsi="Cambria Math"/>
+                </w:rPr>
+                <m:t>n-1</m:t>
+              </m:r>
+            </m:sub>
+          </m:sSub>
+          <m:r>
+            <w:rPr>
+              <w:rFonts w:ascii="Cambria Math" w:eastAsiaTheme="minorEastAsia" w:hAnsi="Cambria Math"/>
+            </w:rPr>
+            <m:t>⨂Dat</m:t>
+          </m:r>
+          <m:sSub>
+            <m:sSubPr>
+              <m:ctrlPr>
+                <w:rPr>
+                  <w:rFonts w:ascii="Cambria Math" w:eastAsiaTheme="minorEastAsia" w:hAnsi="Cambria Math"/>
+                  <w:i/>
+                </w:rPr>
+              </m:ctrlPr>
+            </m:sSubPr>
+            <m:e>
+              <m:r>
+                <w:rPr>
+                  <w:rFonts w:ascii="Cambria Math" w:eastAsiaTheme="minorEastAsia" w:hAnsi="Cambria Math"/>
+                </w:rPr>
+                <m:t>a</m:t>
+              </m:r>
+            </m:e>
+            <m:sub>
+              <m:r>
+                <w:rPr>
+                  <w:rFonts w:ascii="Cambria Math" w:eastAsiaTheme="minorEastAsia" w:hAnsi="Cambria Math"/>
+                </w:rPr>
+                <m:t>n</m:t>
+              </m:r>
+            </m:sub>
+          </m:sSub>
+          <m:r>
+            <w:rPr>
+              <w:rFonts w:ascii="Cambria Math" w:eastAsiaTheme="minorEastAsia" w:hAnsi="Cambria Math"/>
+            </w:rPr>
+            <m:t>⨂5AA</m:t>
+          </m:r>
+          <m:sSub>
+            <m:sSubPr>
+              <m:ctrlPr>
+                <w:rPr>
+                  <w:rFonts w:ascii="Cambria Math" w:eastAsiaTheme="minorEastAsia" w:hAnsi="Cambria Math"/>
+                  <w:i/>
+                </w:rPr>
+              </m:ctrlPr>
+            </m:sSubPr>
+            <m:e>
+              <m:r>
+                <w:rPr>
+                  <w:rFonts w:ascii="Cambria Math" w:eastAsiaTheme="minorEastAsia" w:hAnsi="Cambria Math"/>
+                </w:rPr>
+                <m:t>5</m:t>
+              </m:r>
+            </m:e>
+            <m:sub>
+              <m:r>
+                <w:rPr>
+                  <w:rFonts w:ascii="Cambria Math" w:eastAsiaTheme="minorEastAsia" w:hAnsi="Cambria Math"/>
+                </w:rPr>
+                <m:t>h</m:t>
+              </m:r>
+            </m:sub>
+          </m:sSub>
+        </m:oMath>
+      </m:oMathPara>
     </w:p>
     <w:p>
       <w:pPr>
         <w:pStyle w:val="Heading3"/>
       </w:pPr>
       <w:r>
+        <w:lastRenderedPageBreak/>
         <w:t>C</w:t>
       </w:r>
       <w:r>
@@ -9844,7 +10063,6 @@
         <w:rPr>
           <w:b/>
         </w:rPr>
-        <w:lastRenderedPageBreak/>
         <w:t>Traffic direction:</w:t>
       </w:r>
       <w:r>
@@ -15022,7 +15240,7 @@
 </file>
 
 <file path=customXml/itemProps1.xml><?xml version="1.0" encoding="utf-8"?>
-<ds:datastoreItem xmlns:ds="http://schemas.openxmlformats.org/officeDocument/2006/customXml" ds:itemID="{E32B01A7-3B0A-4D9C-8041-31548178F688}">
+<ds:datastoreItem xmlns:ds="http://schemas.openxmlformats.org/officeDocument/2006/customXml" ds:itemID="{AA0ADD7C-7069-46CC-ABF2-5FFF7D95FB0F}">
   <ds:schemaRefs>
     <ds:schemaRef ds:uri="http://schemas.openxmlformats.org/officeDocument/2006/bibliography"/>
   </ds:schemaRefs>

</xml_diff>

<commit_message>
Fixed issue where 1 packet was sent twice.
</commit_message>
<xml_diff>
--- a/doc/RF Protocol.docx
+++ b/doc/RF Protocol.docx
@@ -32,15 +32,7 @@
     </w:p>
     <w:p>
       <w:r>
-        <w:t>The header contains target and source node ID's. Target 255 (</w:t>
-      </w:r>
-      <w:proofErr w:type="spellStart"/>
-      <w:r>
-        <w:t>FFh</w:t>
-      </w:r>
-      <w:proofErr w:type="spellEnd"/>
-      <w:r>
-        <w:t xml:space="preserve">) is information for all nodes. In addition, a message ID flag, payload size and </w:t>
+        <w:t xml:space="preserve">The header contains target and source node ID's. Target 255 (FFh) is information for all nodes. In addition, a message ID flag, payload size and </w:t>
       </w:r>
       <w:r>
         <w:rPr>
@@ -321,13 +313,8 @@
             <w:pPr>
               <w:cnfStyle w:val="000000000000"/>
             </w:pPr>
-            <w:proofErr w:type="spellStart"/>
-            <w:r>
-              <w:t>NodeMsgType_t</w:t>
-            </w:r>
-            <w:proofErr w:type="spellEnd"/>
-            <w:r>
-              <w:t xml:space="preserve"> </w:t>
+            <w:r>
+              <w:t xml:space="preserve">NodeMsgType_t </w:t>
             </w:r>
           </w:p>
         </w:tc>
@@ -809,15 +796,7 @@
     </w:p>
     <w:p>
       <w:r>
-        <w:t xml:space="preserve">A node is a client in the network which will receive and transmit messages on </w:t>
-      </w:r>
-      <w:proofErr w:type="spellStart"/>
-      <w:r>
-        <w:t>it's</w:t>
-      </w:r>
-      <w:proofErr w:type="spellEnd"/>
-      <w:r>
-        <w:t xml:space="preserve"> own unique node ID. Typical nodes are battery powered devices that can transmit information </w:t>
+        <w:t xml:space="preserve">A node is a client in the network which will receive and transmit messages on it's own unique node ID. Typical nodes are battery powered devices that can transmit information </w:t>
       </w:r>
       <w:r>
         <w:t>from</w:t>
@@ -872,11 +851,9 @@
           <w:numId w:val="2"/>
         </w:numPr>
       </w:pPr>
-      <w:proofErr w:type="spellStart"/>
       <w:r>
         <w:t>Unicast</w:t>
       </w:r>
-      <w:proofErr w:type="spellEnd"/>
     </w:p>
     <w:p>
       <w:pPr>
@@ -895,15 +872,7 @@
         <w:t xml:space="preserve">The </w:t>
       </w:r>
       <w:r>
-        <w:t>packet can be identified as broadcast if it's destination node ID is 255 (</w:t>
-      </w:r>
-      <w:proofErr w:type="spellStart"/>
-      <w:r>
-        <w:t>FFh</w:t>
-      </w:r>
-      <w:proofErr w:type="spellEnd"/>
-      <w:r>
-        <w:t>). A</w:t>
+        <w:t>packet can be identified as broadcast if it's destination node ID is 255 (FFh). A</w:t>
       </w:r>
       <w:r>
         <w:t>ll other messages are directed at specific nodes</w:t>
@@ -915,13 +884,8 @@
         <w:t>i</w:t>
       </w:r>
       <w:r>
-        <w:t xml:space="preserve">tion </w:t>
-      </w:r>
-      <w:proofErr w:type="spellStart"/>
-      <w:r>
-        <w:t>unicast</w:t>
-      </w:r>
-      <w:proofErr w:type="spellEnd"/>
+        <w:t>tion unicast</w:t>
+      </w:r>
       <w:r>
         <w:t xml:space="preserve">. </w:t>
       </w:r>
@@ -1023,15 +987,7 @@
         <w:t xml:space="preserve"> in future revisions</w:t>
       </w:r>
       <w:r>
-        <w:t xml:space="preserve"> (XXTEA, </w:t>
-      </w:r>
-      <w:proofErr w:type="spellStart"/>
-      <w:r>
-        <w:t>xor</w:t>
-      </w:r>
-      <w:proofErr w:type="spellEnd"/>
-      <w:r>
-        <w:t>).</w:t>
+        <w:t xml:space="preserve"> (XXTEA, xor).</w:t>
       </w:r>
     </w:p>
     <w:p>
@@ -1066,7 +1022,13 @@
     </w:p>
     <w:p>
       <w:r>
-        <w:t xml:space="preserve">To avoid other clients consuming the line before this ACK has been received, only once every 10ms a packet can be transmitted. Only packets in the 0xA0 through 0xAF do not experience this delay. This includes ping/pong (RTT test), acknowledges and </w:t>
+        <w:t xml:space="preserve">To avoid other clients consuming the line before this ACK has been received, only once every </w:t>
+      </w:r>
+      <w:r>
+        <w:t>25</w:t>
+      </w:r>
+      <w:r>
+        <w:t xml:space="preserve">ms a packet can be transmitted. Only packets in the 0xA0 through 0xAF do not experience this delay. This includes ping/pong (RTT test), acknowledges and </w:t>
       </w:r>
       <w:r>
         <w:t>miscellaneous</w:t>
@@ -1083,7 +1045,13 @@
     </w:p>
     <w:p>
       <w:r>
-        <w:t xml:space="preserve">By avoiding more than 1 packet every 10ms and putting priority on these few packets, transmit buffers of nodes waiting for ACK should be cleared </w:t>
+        <w:t xml:space="preserve">By avoiding more than 1 packet every </w:t>
+      </w:r>
+      <w:r>
+        <w:t>25</w:t>
+      </w:r>
+      <w:r>
+        <w:t xml:space="preserve">ms and putting priority on these few packets, transmit buffers of nodes waiting for ACK should be cleared </w:t>
       </w:r>
       <w:r>
         <w:t>before other conversations can continue. These other conversations can be sensor data, actuator data, or bursts of firmware update data.</w:t>
@@ -1170,13 +1138,8 @@
       <w:r>
         <w:t xml:space="preserve">the </w:t>
       </w:r>
-      <w:proofErr w:type="spellStart"/>
-      <w:r>
-        <w:t>bootloader</w:t>
-      </w:r>
-      <w:proofErr w:type="spellEnd"/>
-      <w:r>
-        <w:t>.</w:t>
+      <w:r>
+        <w:t>bootloader.</w:t>
       </w:r>
     </w:p>
     <w:p>
@@ -1700,19 +1663,11 @@
                 <w:sz w:val="20"/>
               </w:rPr>
             </w:pPr>
-            <w:proofErr w:type="spellStart"/>
             <w:r>
               <w:rPr>
                 <w:sz w:val="20"/>
               </w:rPr>
-              <w:t>Unicast</w:t>
-            </w:r>
-            <w:proofErr w:type="spellEnd"/>
-            <w:r>
-              <w:rPr>
-                <w:sz w:val="20"/>
-              </w:rPr>
-              <w:t xml:space="preserve"> message to indicate power status of node, like </w:t>
+              <w:t xml:space="preserve">Unicast message to indicate power status of node, like </w:t>
             </w:r>
             <w:r>
               <w:rPr>
@@ -2203,21 +2158,7 @@
               <w:rPr>
                 <w:sz w:val="20"/>
               </w:rPr>
-              <w:t xml:space="preserve">Request to read data, implement only when </w:t>
-            </w:r>
-            <w:proofErr w:type="spellStart"/>
-            <w:r>
-              <w:rPr>
-                <w:sz w:val="20"/>
-              </w:rPr>
-              <w:t>Dx</w:t>
-            </w:r>
-            <w:proofErr w:type="spellEnd"/>
-            <w:r>
-              <w:rPr>
-                <w:sz w:val="20"/>
-              </w:rPr>
-              <w:t xml:space="preserve"> not implemented.</w:t>
+              <w:t>Request to read data, implement only when Dx not implemented.</w:t>
             </w:r>
           </w:p>
         </w:tc>
@@ -3243,15 +3184,7 @@
         <w:t xml:space="preserve"> Bytes </w:t>
       </w:r>
       <w:r>
-        <w:t xml:space="preserve">1 through 15 are randomized data which must be </w:t>
-      </w:r>
-      <w:proofErr w:type="spellStart"/>
-      <w:r>
-        <w:t>echo'ed</w:t>
-      </w:r>
-      <w:proofErr w:type="spellEnd"/>
-      <w:r>
-        <w:t xml:space="preserve"> in a response packet.</w:t>
+        <w:t>1 through 15 are randomized data which must be echo'ed in a response packet.</w:t>
       </w:r>
     </w:p>
     <w:p>
@@ -15240,7 +15173,7 @@
 </file>
 
 <file path=customXml/itemProps1.xml><?xml version="1.0" encoding="utf-8"?>
-<ds:datastoreItem xmlns:ds="http://schemas.openxmlformats.org/officeDocument/2006/customXml" ds:itemID="{AA0ADD7C-7069-46CC-ABF2-5FFF7D95FB0F}">
+<ds:datastoreItem xmlns:ds="http://schemas.openxmlformats.org/officeDocument/2006/customXml" ds:itemID="{93D867EE-CA5D-4316-A8D2-95C8EFD7D4CA}">
   <ds:schemaRefs>
     <ds:schemaRef ds:uri="http://schemas.openxmlformats.org/officeDocument/2006/bibliography"/>
   </ds:schemaRefs>

</xml_diff>

<commit_message>
Transmit of sensor data (simple)
</commit_message>
<xml_diff>
--- a/doc/RF Protocol.docx
+++ b/doc/RF Protocol.docx
@@ -581,10 +581,174 @@
       </w:tr>
     </w:tbl>
     <w:p>
+      <w:bookmarkStart w:id="0" w:name="_Ref387506442"/>
+      <w:r>
+        <w:t>Options packet:</w:t>
+      </w:r>
+    </w:p>
+    <w:tbl>
+      <w:tblPr>
+        <w:tblStyle w:val="LightList1"/>
+        <w:tblW w:w="0" w:type="auto"/>
+        <w:tblBorders>
+          <w:insideH w:val="single" w:sz="8" w:space="0" w:color="000000" w:themeColor="text1"/>
+          <w:insideV w:val="single" w:sz="8" w:space="0" w:color="000000" w:themeColor="text1"/>
+        </w:tblBorders>
+        <w:tblLook w:val="04A0"/>
+      </w:tblPr>
+      <w:tblGrid>
+        <w:gridCol w:w="659"/>
+        <w:gridCol w:w="665"/>
+        <w:gridCol w:w="690"/>
+      </w:tblGrid>
+      <w:tr>
+        <w:trPr>
+          <w:cnfStyle w:val="100000000000"/>
+        </w:trPr>
+        <w:tc>
+          <w:tcPr>
+            <w:cnfStyle w:val="001000000000"/>
+            <w:tcW w:w="659" w:type="dxa"/>
+          </w:tcPr>
+          <w:p>
+            <w:r>
+              <w:t>Bit</w:t>
+            </w:r>
+          </w:p>
+        </w:tc>
+        <w:tc>
+          <w:tcPr>
+            <w:tcW w:w="649" w:type="dxa"/>
+          </w:tcPr>
+          <w:p>
+            <w:pPr>
+              <w:jc w:val="center"/>
+              <w:cnfStyle w:val="100000000000"/>
+            </w:pPr>
+            <w:r>
+              <w:t>0</w:t>
+            </w:r>
+          </w:p>
+        </w:tc>
+        <w:tc>
+          <w:tcPr>
+            <w:tcW w:w="690" w:type="dxa"/>
+          </w:tcPr>
+          <w:p>
+            <w:pPr>
+              <w:jc w:val="center"/>
+              <w:cnfStyle w:val="100000000000"/>
+            </w:pPr>
+            <w:r>
+              <w:t>1</w:t>
+            </w:r>
+          </w:p>
+        </w:tc>
+      </w:tr>
+      <w:tr>
+        <w:trPr>
+          <w:cnfStyle w:val="000000100000"/>
+        </w:trPr>
+        <w:tc>
+          <w:tcPr>
+            <w:cnfStyle w:val="001000000000"/>
+            <w:tcW w:w="659" w:type="dxa"/>
+            <w:tcBorders>
+              <w:top w:val="none" w:sz="0" w:space="0" w:color="auto"/>
+              <w:left w:val="none" w:sz="0" w:space="0" w:color="auto"/>
+              <w:bottom w:val="none" w:sz="0" w:space="0" w:color="auto"/>
+            </w:tcBorders>
+          </w:tcPr>
+          <w:p>
+            <w:r>
+              <w:t>Data</w:t>
+            </w:r>
+          </w:p>
+        </w:tc>
+        <w:tc>
+          <w:tcPr>
+            <w:tcW w:w="649" w:type="dxa"/>
+            <w:tcBorders>
+              <w:top w:val="none" w:sz="0" w:space="0" w:color="auto"/>
+              <w:bottom w:val="none" w:sz="0" w:space="0" w:color="auto"/>
+            </w:tcBorders>
+          </w:tcPr>
+          <w:p>
+            <w:pPr>
+              <w:jc w:val="center"/>
+              <w:cnfStyle w:val="000000100000"/>
+            </w:pPr>
+            <w:r>
+              <w:t>Keep Alive</w:t>
+            </w:r>
+          </w:p>
+        </w:tc>
+        <w:tc>
+          <w:tcPr>
+            <w:tcW w:w="690" w:type="dxa"/>
+            <w:tcBorders>
+              <w:top w:val="none" w:sz="0" w:space="0" w:color="auto"/>
+              <w:bottom w:val="none" w:sz="0" w:space="0" w:color="auto"/>
+              <w:right w:val="none" w:sz="0" w:space="0" w:color="auto"/>
+            </w:tcBorders>
+          </w:tcPr>
+          <w:p>
+            <w:pPr>
+              <w:jc w:val="center"/>
+              <w:cnfStyle w:val="000000100000"/>
+            </w:pPr>
+          </w:p>
+        </w:tc>
+      </w:tr>
+      <w:tr>
+        <w:tc>
+          <w:tcPr>
+            <w:cnfStyle w:val="001000000000"/>
+            <w:tcW w:w="659" w:type="dxa"/>
+          </w:tcPr>
+          <w:p>
+            <w:r>
+              <w:t>Type</w:t>
+            </w:r>
+          </w:p>
+        </w:tc>
+        <w:tc>
+          <w:tcPr>
+            <w:tcW w:w="649" w:type="dxa"/>
+          </w:tcPr>
+          <w:p>
+            <w:pPr>
+              <w:jc w:val="center"/>
+              <w:cnfStyle w:val="000000000000"/>
+            </w:pPr>
+            <w:r>
+              <w:t>bool</w:t>
+            </w:r>
+          </w:p>
+        </w:tc>
+        <w:tc>
+          <w:tcPr>
+            <w:tcW w:w="690" w:type="dxa"/>
+          </w:tcPr>
+          <w:p>
+            <w:pPr>
+              <w:jc w:val="center"/>
+              <w:cnfStyle w:val="000000000000"/>
+            </w:pPr>
+          </w:p>
+        </w:tc>
+      </w:tr>
+    </w:tbl>
+    <w:p/>
+    <w:p>
+      <w:r>
+        <w:t xml:space="preserve">Keep alive describes whether the node should go to rest. If set to 1 in any packet; the node should stay awake. </w:t>
+      </w:r>
+    </w:p>
+    <w:p>
       <w:pPr>
         <w:pStyle w:val="Heading2"/>
       </w:pPr>
-      <w:bookmarkStart w:id="0" w:name="_Ref387506442"/>
       <w:r>
         <w:t>CRC</w:t>
       </w:r>
@@ -770,6 +934,7 @@
         </w:rPr>
       </w:pPr>
       <w:r>
+        <w:lastRenderedPageBreak/>
         <w:br w:type="page"/>
       </w:r>
     </w:p>
@@ -1703,13 +1868,7 @@
               <w:rPr>
                 <w:sz w:val="20"/>
               </w:rPr>
-              <w:t>C0</w:t>
-            </w:r>
-            <w:r>
-              <w:rPr>
-                <w:sz w:val="20"/>
-              </w:rPr>
-              <w:t>a</w:t>
+              <w:t>B0</w:t>
             </w:r>
           </w:p>
         </w:tc>
@@ -1728,7 +1887,7 @@
               <w:rPr>
                 <w:sz w:val="20"/>
               </w:rPr>
-              <w:t>Firmware Action Request</w:t>
+              <w:t>Configuration CMD</w:t>
             </w:r>
           </w:p>
         </w:tc>
@@ -1750,6 +1909,20 @@
               <w:t>M &gt; S</w:t>
             </w:r>
           </w:p>
+          <w:p>
+            <w:pPr>
+              <w:cnfStyle w:val="000000100000"/>
+              <w:rPr>
+                <w:sz w:val="20"/>
+              </w:rPr>
+            </w:pPr>
+            <w:r>
+              <w:rPr>
+                <w:sz w:val="20"/>
+              </w:rPr>
+              <w:t>S &gt; M</w:t>
+            </w:r>
+          </w:p>
         </w:tc>
         <w:tc>
           <w:tcPr>
@@ -1766,14 +1939,21 @@
               <w:rPr>
                 <w:sz w:val="20"/>
               </w:rPr>
-              <w:t>Request to node to read constants or undertake action.</w:t>
+              <w:t>List configuration parameters</w:t>
             </w:r>
             <w:r>
               <w:rPr>
                 <w:sz w:val="20"/>
               </w:rPr>
               <w:br/>
-              <w:t>Like, flash runtime, flash application, calculate checksum, etc.</w:t>
+              <w:t>Reload configuration</w:t>
+            </w:r>
+            <w:r>
+              <w:rPr>
+                <w:sz w:val="20"/>
+              </w:rPr>
+              <w:br/>
+              <w:t>Load defaults</w:t>
             </w:r>
           </w:p>
         </w:tc>
@@ -1781,20 +1961,20 @@
       <w:tr>
         <w:tc>
           <w:tcPr>
-            <w:cnfStyle w:val="001000000000"/>
             <w:tcW w:w="571" w:type="dxa"/>
           </w:tcPr>
           <w:p>
             <w:pPr>
-              <w:rPr>
-                <w:sz w:val="20"/>
-              </w:rPr>
-            </w:pPr>
-            <w:r>
-              <w:rPr>
-                <w:sz w:val="20"/>
-              </w:rPr>
-              <w:t>C0b</w:t>
+              <w:cnfStyle w:val="001000000000"/>
+              <w:rPr>
+                <w:sz w:val="20"/>
+              </w:rPr>
+            </w:pPr>
+            <w:r>
+              <w:rPr>
+                <w:sz w:val="20"/>
+              </w:rPr>
+              <w:t>B1</w:t>
             </w:r>
           </w:p>
         </w:tc>
@@ -1804,29 +1984,21 @@
           </w:tcPr>
           <w:p>
             <w:pPr>
-              <w:cnfStyle w:val="000000000000"/>
-              <w:rPr>
-                <w:sz w:val="20"/>
-              </w:rPr>
-            </w:pPr>
-            <w:r>
-              <w:rPr>
-                <w:sz w:val="20"/>
-              </w:rPr>
-              <w:t>Firmware Action</w:t>
-            </w:r>
-            <w:r>
-              <w:rPr>
-                <w:sz w:val="20"/>
-              </w:rPr>
-              <w:t xml:space="preserve"> </w:t>
-            </w:r>
-            <w:r>
-              <w:rPr>
-                <w:sz w:val="20"/>
-              </w:rPr>
-              <w:br/>
-              <w:t>Response</w:t>
+              <w:rPr>
+                <w:sz w:val="20"/>
+              </w:rPr>
+            </w:pPr>
+            <w:r>
+              <w:rPr>
+                <w:sz w:val="20"/>
+              </w:rPr>
+              <w:t xml:space="preserve">Write </w:t>
+            </w:r>
+            <w:r>
+              <w:rPr>
+                <w:sz w:val="20"/>
+              </w:rPr>
+              <w:t>Configuration</w:t>
             </w:r>
           </w:p>
         </w:tc>
@@ -1836,16 +2008,15 @@
           </w:tcPr>
           <w:p>
             <w:pPr>
-              <w:cnfStyle w:val="000000000000"/>
-              <w:rPr>
-                <w:sz w:val="20"/>
-              </w:rPr>
-            </w:pPr>
-            <w:r>
-              <w:rPr>
-                <w:sz w:val="20"/>
-              </w:rPr>
-              <w:t>S &gt; M</w:t>
+              <w:rPr>
+                <w:sz w:val="20"/>
+              </w:rPr>
+            </w:pPr>
+            <w:r>
+              <w:rPr>
+                <w:sz w:val="20"/>
+              </w:rPr>
+              <w:t>M &gt; S</w:t>
             </w:r>
           </w:p>
         </w:tc>
@@ -1855,28 +2026,27 @@
           </w:tcPr>
           <w:p>
             <w:pPr>
-              <w:cnfStyle w:val="000000000000"/>
-              <w:rPr>
-                <w:sz w:val="20"/>
-              </w:rPr>
-            </w:pPr>
-            <w:r>
-              <w:rPr>
-                <w:sz w:val="20"/>
-              </w:rPr>
-              <w:t>Response to C0</w:t>
-            </w:r>
-            <w:r>
-              <w:rPr>
-                <w:sz w:val="20"/>
-              </w:rPr>
-              <w:t>a</w:t>
-            </w:r>
-            <w:r>
-              <w:rPr>
-                <w:sz w:val="20"/>
-              </w:rPr>
-              <w:t>.</w:t>
+              <w:rPr>
+                <w:sz w:val="20"/>
+              </w:rPr>
+            </w:pPr>
+            <w:r>
+              <w:rPr>
+                <w:sz w:val="20"/>
+              </w:rPr>
+              <w:t xml:space="preserve">Write a configuration value </w:t>
+            </w:r>
+            <w:r>
+              <w:rPr>
+                <w:sz w:val="20"/>
+              </w:rPr>
+              <w:t>to</w:t>
+            </w:r>
+            <w:r>
+              <w:rPr>
+                <w:sz w:val="20"/>
+              </w:rPr>
+              <w:t xml:space="preserve"> the node</w:t>
             </w:r>
           </w:p>
         </w:tc>
@@ -1900,13 +2070,7 @@
               <w:rPr>
                 <w:sz w:val="20"/>
               </w:rPr>
-              <w:t>C</w:t>
-            </w:r>
-            <w:r>
-              <w:rPr>
-                <w:sz w:val="20"/>
-              </w:rPr>
-              <w:t>1a</w:t>
+              <w:t>B2</w:t>
             </w:r>
           </w:p>
         </w:tc>
@@ -1925,13 +2089,7 @@
               <w:rPr>
                 <w:sz w:val="20"/>
               </w:rPr>
-              <w:t>Firmware Data</w:t>
-            </w:r>
-            <w:r>
-              <w:rPr>
-                <w:sz w:val="20"/>
-              </w:rPr>
-              <w:t xml:space="preserve"> Write</w:t>
+              <w:t>Read Configuration</w:t>
             </w:r>
           </w:p>
         </w:tc>
@@ -1953,6 +2111,20 @@
               <w:t>M &gt; S</w:t>
             </w:r>
           </w:p>
+          <w:p>
+            <w:pPr>
+              <w:cnfStyle w:val="000000100000"/>
+              <w:rPr>
+                <w:sz w:val="20"/>
+              </w:rPr>
+            </w:pPr>
+            <w:r>
+              <w:rPr>
+                <w:sz w:val="20"/>
+              </w:rPr>
+              <w:t>S &gt; M</w:t>
+            </w:r>
+          </w:p>
         </w:tc>
         <w:tc>
           <w:tcPr>
@@ -1969,7 +2141,7 @@
               <w:rPr>
                 <w:sz w:val="20"/>
               </w:rPr>
-              <w:t>Send new firmware</w:t>
+              <w:t>Read a configuration value from the node</w:t>
             </w:r>
           </w:p>
         </w:tc>
@@ -1990,13 +2162,13 @@
               <w:rPr>
                 <w:sz w:val="20"/>
               </w:rPr>
-              <w:t>C</w:t>
-            </w:r>
-            <w:r>
-              <w:rPr>
-                <w:sz w:val="20"/>
-              </w:rPr>
-              <w:t>1b</w:t>
+              <w:t>C0</w:t>
+            </w:r>
+            <w:r>
+              <w:rPr>
+                <w:sz w:val="20"/>
+              </w:rPr>
+              <w:t>a</w:t>
             </w:r>
           </w:p>
         </w:tc>
@@ -2006,9 +2178,6 @@
           </w:tcPr>
           <w:p>
             <w:pPr>
-              <w:tabs>
-                <w:tab w:val="left" w:pos="1035"/>
-              </w:tabs>
               <w:cnfStyle w:val="000000000000"/>
               <w:rPr>
                 <w:sz w:val="20"/>
@@ -2018,7 +2187,7 @@
               <w:rPr>
                 <w:sz w:val="20"/>
               </w:rPr>
-              <w:t>Firmware Data Verify</w:t>
+              <w:t>Firmware Action Request</w:t>
             </w:r>
           </w:p>
         </w:tc>
@@ -2037,7 +2206,7 @@
               <w:rPr>
                 <w:sz w:val="20"/>
               </w:rPr>
-              <w:t>S &gt; M</w:t>
+              <w:t>M &gt; S</w:t>
             </w:r>
           </w:p>
         </w:tc>
@@ -2056,13 +2225,14 @@
               <w:rPr>
                 <w:sz w:val="20"/>
               </w:rPr>
-              <w:t>Verify data to firmware</w:t>
-            </w:r>
-            <w:r>
-              <w:rPr>
-                <w:sz w:val="20"/>
-              </w:rPr>
-              <w:t>, after it was send &amp; programmed</w:t>
+              <w:t>Request to node to read constants or undertake action.</w:t>
+            </w:r>
+            <w:r>
+              <w:rPr>
+                <w:sz w:val="20"/>
+              </w:rPr>
+              <w:br/>
+              <w:t>Like, flash runtime, flash application, calculate checksum, etc.</w:t>
             </w:r>
           </w:p>
         </w:tc>
@@ -2086,19 +2256,7 @@
               <w:rPr>
                 <w:sz w:val="20"/>
               </w:rPr>
-              <w:t>C</w:t>
-            </w:r>
-            <w:r>
-              <w:rPr>
-                <w:sz w:val="20"/>
-              </w:rPr>
-              <w:t>2</w:t>
-            </w:r>
-            <w:r>
-              <w:rPr>
-                <w:sz w:val="20"/>
-              </w:rPr>
-              <w:t>a</w:t>
+              <w:t>C0b</w:t>
             </w:r>
           </w:p>
         </w:tc>
@@ -2108,19 +2266,23 @@
           </w:tcPr>
           <w:p>
             <w:pPr>
-              <w:tabs>
-                <w:tab w:val="left" w:pos="1035"/>
-              </w:tabs>
-              <w:cnfStyle w:val="000000100000"/>
-              <w:rPr>
-                <w:sz w:val="20"/>
-              </w:rPr>
-            </w:pPr>
-            <w:r>
-              <w:rPr>
-                <w:sz w:val="20"/>
-              </w:rPr>
-              <w:t>Firmware Data Read</w:t>
+              <w:cnfStyle w:val="000000100000"/>
+              <w:rPr>
+                <w:sz w:val="20"/>
+              </w:rPr>
+            </w:pPr>
+            <w:r>
+              <w:rPr>
+                <w:sz w:val="20"/>
+              </w:rPr>
+              <w:t xml:space="preserve">Firmware Action </w:t>
+            </w:r>
+            <w:r>
+              <w:rPr>
+                <w:sz w:val="20"/>
+              </w:rPr>
+              <w:br/>
+              <w:t>Response</w:t>
             </w:r>
           </w:p>
         </w:tc>
@@ -2139,7 +2301,7 @@
               <w:rPr>
                 <w:sz w:val="20"/>
               </w:rPr>
-              <w:t>M &gt; S</w:t>
+              <w:t>S &gt; M</w:t>
             </w:r>
           </w:p>
         </w:tc>
@@ -2158,7 +2320,7 @@
               <w:rPr>
                 <w:sz w:val="20"/>
               </w:rPr>
-              <w:t>Request to read data, implement only when Dx not implemented.</w:t>
+              <w:t>Response to C0a.</w:t>
             </w:r>
           </w:p>
         </w:tc>
@@ -2185,13 +2347,7 @@
               <w:rPr>
                 <w:sz w:val="20"/>
               </w:rPr>
-              <w:t>2</w:t>
-            </w:r>
-            <w:r>
-              <w:rPr>
-                <w:sz w:val="20"/>
-              </w:rPr>
-              <w:t>b</w:t>
+              <w:t>1a</w:t>
             </w:r>
           </w:p>
         </w:tc>
@@ -2201,9 +2357,6 @@
           </w:tcPr>
           <w:p>
             <w:pPr>
-              <w:tabs>
-                <w:tab w:val="left" w:pos="1035"/>
-              </w:tabs>
               <w:cnfStyle w:val="000000000000"/>
               <w:rPr>
                 <w:sz w:val="20"/>
@@ -2213,7 +2366,13 @@
               <w:rPr>
                 <w:sz w:val="20"/>
               </w:rPr>
-              <w:t>Firmware Data Read</w:t>
+              <w:t>Firmware Data</w:t>
+            </w:r>
+            <w:r>
+              <w:rPr>
+                <w:sz w:val="20"/>
+              </w:rPr>
+              <w:t xml:space="preserve"> Write</w:t>
             </w:r>
           </w:p>
         </w:tc>
@@ -2232,7 +2391,7 @@
               <w:rPr>
                 <w:sz w:val="20"/>
               </w:rPr>
-              <w:t>S &gt; M</w:t>
+              <w:t>M &gt; S</w:t>
             </w:r>
           </w:p>
         </w:tc>
@@ -2251,7 +2410,7 @@
               <w:rPr>
                 <w:sz w:val="20"/>
               </w:rPr>
-              <w:t>Response to read data</w:t>
+              <w:t>Send new firmware</w:t>
             </w:r>
           </w:p>
         </w:tc>
@@ -2275,7 +2434,7 @@
               <w:rPr>
                 <w:sz w:val="20"/>
               </w:rPr>
-              <w:t>D0</w:t>
+              <w:t>C1b</w:t>
             </w:r>
           </w:p>
         </w:tc>
@@ -2297,44 +2456,7 @@
               <w:rPr>
                 <w:sz w:val="20"/>
               </w:rPr>
-              <w:t>E</w:t>
-            </w:r>
-            <w:r>
-              <w:rPr>
-                <w:sz w:val="20"/>
-              </w:rPr>
-              <w:t>E</w:t>
-            </w:r>
-            <w:r>
-              <w:rPr>
-                <w:sz w:val="20"/>
-              </w:rPr>
-              <w:t>P</w:t>
-            </w:r>
-            <w:r>
-              <w:rPr>
-                <w:sz w:val="20"/>
-              </w:rPr>
-              <w:t xml:space="preserve">ROM </w:t>
-            </w:r>
-            <w:r>
-              <w:rPr>
-                <w:sz w:val="20"/>
-              </w:rPr>
-              <w:t>Read</w:t>
-            </w:r>
-            <w:r>
-              <w:rPr>
-                <w:sz w:val="20"/>
-              </w:rPr>
-              <w:t xml:space="preserve"> </w:t>
-            </w:r>
-            <w:r>
-              <w:rPr>
-                <w:i/>
-                <w:sz w:val="20"/>
-              </w:rPr>
-              <w:t>(opt)</w:t>
+              <w:t>Firmware Data Verify</w:t>
             </w:r>
           </w:p>
         </w:tc>
@@ -2353,7 +2475,7 @@
               <w:rPr>
                 <w:sz w:val="20"/>
               </w:rPr>
-              <w:t>M &gt; S</w:t>
+              <w:t>S &gt; M</w:t>
             </w:r>
           </w:p>
         </w:tc>
@@ -2372,13 +2494,7 @@
               <w:rPr>
                 <w:sz w:val="20"/>
               </w:rPr>
-              <w:t xml:space="preserve">Read </w:t>
-            </w:r>
-            <w:r>
-              <w:rPr>
-                <w:sz w:val="20"/>
-              </w:rPr>
-              <w:t>data from node EEPROM</w:t>
+              <w:t>Verify data to firmware, after it was send &amp; programmed</w:t>
             </w:r>
           </w:p>
         </w:tc>
@@ -2399,7 +2515,7 @@
               <w:rPr>
                 <w:sz w:val="20"/>
               </w:rPr>
-              <w:t>D1</w:t>
+              <w:t>C2a</w:t>
             </w:r>
           </w:p>
         </w:tc>
@@ -2421,26 +2537,7 @@
               <w:rPr>
                 <w:sz w:val="20"/>
               </w:rPr>
-              <w:t>EEPROM</w:t>
-            </w:r>
-            <w:r>
-              <w:rPr>
-                <w:sz w:val="20"/>
-              </w:rPr>
-              <w:t xml:space="preserve"> Write</w:t>
-            </w:r>
-            <w:r>
-              <w:rPr>
-                <w:sz w:val="20"/>
-              </w:rPr>
-              <w:t xml:space="preserve"> </w:t>
-            </w:r>
-            <w:r>
-              <w:rPr>
-                <w:i/>
-                <w:sz w:val="20"/>
-              </w:rPr>
-              <w:t>(opt)</w:t>
+              <w:t>Firmware Data Read</w:t>
             </w:r>
           </w:p>
         </w:tc>
@@ -2478,7 +2575,7 @@
               <w:rPr>
                 <w:sz w:val="20"/>
               </w:rPr>
-              <w:t>Write data to node EEPROM</w:t>
+              <w:t>Request to read data, implement only when Dx not implemented.</w:t>
             </w:r>
           </w:p>
         </w:tc>
@@ -2498,6 +2595,12 @@
                 <w:sz w:val="20"/>
               </w:rPr>
             </w:pPr>
+            <w:r>
+              <w:rPr>
+                <w:sz w:val="20"/>
+              </w:rPr>
+              <w:t>C2b</w:t>
+            </w:r>
           </w:p>
         </w:tc>
         <w:tc>
@@ -2514,6 +2617,12 @@
                 <w:sz w:val="20"/>
               </w:rPr>
             </w:pPr>
+            <w:r>
+              <w:rPr>
+                <w:sz w:val="20"/>
+              </w:rPr>
+              <w:t>Firmware Data Read</w:t>
+            </w:r>
           </w:p>
         </w:tc>
         <w:tc>
@@ -2527,6 +2636,12 @@
                 <w:sz w:val="20"/>
               </w:rPr>
             </w:pPr>
+            <w:r>
+              <w:rPr>
+                <w:sz w:val="20"/>
+              </w:rPr>
+              <w:t>S &gt; M</w:t>
+            </w:r>
           </w:p>
         </w:tc>
         <w:tc>
@@ -2540,6 +2655,12 @@
                 <w:sz w:val="20"/>
               </w:rPr>
             </w:pPr>
+            <w:r>
+              <w:rPr>
+                <w:sz w:val="20"/>
+              </w:rPr>
+              <w:t>Response to read data</w:t>
+            </w:r>
           </w:p>
         </w:tc>
       </w:tr>
@@ -2559,7 +2680,7 @@
               <w:rPr>
                 <w:sz w:val="20"/>
               </w:rPr>
-              <w:t>FF</w:t>
+              <w:t>D0</w:t>
             </w:r>
           </w:p>
         </w:tc>
@@ -2581,6 +2702,245 @@
               <w:rPr>
                 <w:sz w:val="20"/>
               </w:rPr>
+              <w:t xml:space="preserve">EEPROM Read </w:t>
+            </w:r>
+            <w:r>
+              <w:rPr>
+                <w:i/>
+                <w:sz w:val="20"/>
+              </w:rPr>
+              <w:t>(opt)</w:t>
+            </w:r>
+          </w:p>
+        </w:tc>
+        <w:tc>
+          <w:tcPr>
+            <w:tcW w:w="990" w:type="dxa"/>
+          </w:tcPr>
+          <w:p>
+            <w:pPr>
+              <w:cnfStyle w:val="000000000000"/>
+              <w:rPr>
+                <w:sz w:val="20"/>
+              </w:rPr>
+            </w:pPr>
+            <w:r>
+              <w:rPr>
+                <w:sz w:val="20"/>
+              </w:rPr>
+              <w:t>M &gt; S</w:t>
+            </w:r>
+          </w:p>
+        </w:tc>
+        <w:tc>
+          <w:tcPr>
+            <w:tcW w:w="6300" w:type="dxa"/>
+          </w:tcPr>
+          <w:p>
+            <w:pPr>
+              <w:cnfStyle w:val="000000000000"/>
+              <w:rPr>
+                <w:sz w:val="20"/>
+              </w:rPr>
+            </w:pPr>
+            <w:r>
+              <w:rPr>
+                <w:sz w:val="20"/>
+              </w:rPr>
+              <w:t>Read data from node EEPROM</w:t>
+            </w:r>
+          </w:p>
+        </w:tc>
+      </w:tr>
+      <w:tr>
+        <w:trPr>
+          <w:cnfStyle w:val="000000100000"/>
+        </w:trPr>
+        <w:tc>
+          <w:tcPr>
+            <w:cnfStyle w:val="001000000000"/>
+            <w:tcW w:w="571" w:type="dxa"/>
+          </w:tcPr>
+          <w:p>
+            <w:pPr>
+              <w:rPr>
+                <w:sz w:val="20"/>
+              </w:rPr>
+            </w:pPr>
+            <w:r>
+              <w:rPr>
+                <w:sz w:val="20"/>
+              </w:rPr>
+              <w:t>D1</w:t>
+            </w:r>
+          </w:p>
+        </w:tc>
+        <w:tc>
+          <w:tcPr>
+            <w:tcW w:w="2147" w:type="dxa"/>
+          </w:tcPr>
+          <w:p>
+            <w:pPr>
+              <w:tabs>
+                <w:tab w:val="left" w:pos="1035"/>
+              </w:tabs>
+              <w:cnfStyle w:val="000000100000"/>
+              <w:rPr>
+                <w:sz w:val="20"/>
+              </w:rPr>
+            </w:pPr>
+            <w:r>
+              <w:rPr>
+                <w:sz w:val="20"/>
+              </w:rPr>
+              <w:t xml:space="preserve">EEPROM Write </w:t>
+            </w:r>
+            <w:r>
+              <w:rPr>
+                <w:i/>
+                <w:sz w:val="20"/>
+              </w:rPr>
+              <w:t>(opt)</w:t>
+            </w:r>
+          </w:p>
+        </w:tc>
+        <w:tc>
+          <w:tcPr>
+            <w:tcW w:w="990" w:type="dxa"/>
+          </w:tcPr>
+          <w:p>
+            <w:pPr>
+              <w:cnfStyle w:val="000000100000"/>
+              <w:rPr>
+                <w:sz w:val="20"/>
+              </w:rPr>
+            </w:pPr>
+            <w:r>
+              <w:rPr>
+                <w:sz w:val="20"/>
+              </w:rPr>
+              <w:t>M &gt; S</w:t>
+            </w:r>
+          </w:p>
+        </w:tc>
+        <w:tc>
+          <w:tcPr>
+            <w:tcW w:w="6300" w:type="dxa"/>
+          </w:tcPr>
+          <w:p>
+            <w:pPr>
+              <w:cnfStyle w:val="000000100000"/>
+              <w:rPr>
+                <w:sz w:val="20"/>
+              </w:rPr>
+            </w:pPr>
+            <w:r>
+              <w:rPr>
+                <w:sz w:val="20"/>
+              </w:rPr>
+              <w:t>Write data to node EEPROM</w:t>
+            </w:r>
+          </w:p>
+        </w:tc>
+      </w:tr>
+      <w:tr>
+        <w:tc>
+          <w:tcPr>
+            <w:cnfStyle w:val="001000000000"/>
+            <w:tcW w:w="571" w:type="dxa"/>
+          </w:tcPr>
+          <w:p>
+            <w:pPr>
+              <w:rPr>
+                <w:sz w:val="20"/>
+              </w:rPr>
+            </w:pPr>
+          </w:p>
+        </w:tc>
+        <w:tc>
+          <w:tcPr>
+            <w:tcW w:w="2147" w:type="dxa"/>
+          </w:tcPr>
+          <w:p>
+            <w:pPr>
+              <w:tabs>
+                <w:tab w:val="left" w:pos="1035"/>
+              </w:tabs>
+              <w:cnfStyle w:val="000000000000"/>
+              <w:rPr>
+                <w:sz w:val="20"/>
+              </w:rPr>
+            </w:pPr>
+          </w:p>
+        </w:tc>
+        <w:tc>
+          <w:tcPr>
+            <w:tcW w:w="990" w:type="dxa"/>
+          </w:tcPr>
+          <w:p>
+            <w:pPr>
+              <w:cnfStyle w:val="000000000000"/>
+              <w:rPr>
+                <w:sz w:val="20"/>
+              </w:rPr>
+            </w:pPr>
+          </w:p>
+        </w:tc>
+        <w:tc>
+          <w:tcPr>
+            <w:tcW w:w="6300" w:type="dxa"/>
+          </w:tcPr>
+          <w:p>
+            <w:pPr>
+              <w:cnfStyle w:val="000000000000"/>
+              <w:rPr>
+                <w:sz w:val="20"/>
+              </w:rPr>
+            </w:pPr>
+          </w:p>
+        </w:tc>
+      </w:tr>
+      <w:tr>
+        <w:trPr>
+          <w:cnfStyle w:val="000000100000"/>
+        </w:trPr>
+        <w:tc>
+          <w:tcPr>
+            <w:cnfStyle w:val="001000000000"/>
+            <w:tcW w:w="571" w:type="dxa"/>
+          </w:tcPr>
+          <w:p>
+            <w:pPr>
+              <w:rPr>
+                <w:sz w:val="20"/>
+              </w:rPr>
+            </w:pPr>
+            <w:r>
+              <w:rPr>
+                <w:sz w:val="20"/>
+              </w:rPr>
+              <w:t>FF</w:t>
+            </w:r>
+          </w:p>
+        </w:tc>
+        <w:tc>
+          <w:tcPr>
+            <w:tcW w:w="2147" w:type="dxa"/>
+          </w:tcPr>
+          <w:p>
+            <w:pPr>
+              <w:tabs>
+                <w:tab w:val="left" w:pos="1035"/>
+              </w:tabs>
+              <w:cnfStyle w:val="000000100000"/>
+              <w:rPr>
+                <w:sz w:val="20"/>
+              </w:rPr>
+            </w:pPr>
+            <w:r>
+              <w:rPr>
+                <w:sz w:val="20"/>
+              </w:rPr>
               <w:t>NOP</w:t>
             </w:r>
           </w:p>
@@ -2591,17 +2951,272 @@
           </w:tcPr>
           <w:p>
             <w:pPr>
+              <w:cnfStyle w:val="000000100000"/>
+              <w:rPr>
+                <w:sz w:val="20"/>
+              </w:rPr>
+            </w:pPr>
+            <w:r>
+              <w:rPr>
+                <w:sz w:val="20"/>
+              </w:rPr>
+              <w:t>Any</w:t>
+            </w:r>
+          </w:p>
+        </w:tc>
+        <w:tc>
+          <w:tcPr>
+            <w:tcW w:w="6300" w:type="dxa"/>
+          </w:tcPr>
+          <w:p>
+            <w:pPr>
+              <w:cnfStyle w:val="000000100000"/>
+              <w:rPr>
+                <w:sz w:val="20"/>
+              </w:rPr>
+            </w:pPr>
+            <w:r>
+              <w:rPr>
+                <w:sz w:val="20"/>
+              </w:rPr>
+              <w:t xml:space="preserve">No action taken. </w:t>
+            </w:r>
+          </w:p>
+        </w:tc>
+      </w:tr>
+    </w:tbl>
+    <w:p/>
+    <w:p>
+      <w:pPr>
+        <w:rPr>
+          <w:b/>
+        </w:rPr>
+      </w:pPr>
+      <w:r>
+        <w:rPr>
+          <w:b/>
+        </w:rPr>
+        <w:t>Application specific:</w:t>
+      </w:r>
+    </w:p>
+    <w:p>
+      <w:r>
+        <w:t>Temperature/humidity sensor node</w:t>
+      </w:r>
+    </w:p>
+    <w:tbl>
+      <w:tblPr>
+        <w:tblStyle w:val="LightList1"/>
+        <w:tblW w:w="10008" w:type="dxa"/>
+        <w:tblLayout w:type="fixed"/>
+        <w:tblLook w:val="04A0"/>
+      </w:tblPr>
+      <w:tblGrid>
+        <w:gridCol w:w="571"/>
+        <w:gridCol w:w="2147"/>
+        <w:gridCol w:w="990"/>
+        <w:gridCol w:w="6300"/>
+      </w:tblGrid>
+      <w:tr>
+        <w:trPr>
+          <w:cnfStyle w:val="100000000000"/>
+        </w:trPr>
+        <w:tc>
+          <w:tcPr>
+            <w:cnfStyle w:val="001000000000"/>
+            <w:tcW w:w="571" w:type="dxa"/>
+          </w:tcPr>
+          <w:p>
+            <w:pPr>
+              <w:rPr>
+                <w:sz w:val="20"/>
+              </w:rPr>
+            </w:pPr>
+            <w:r>
+              <w:rPr>
+                <w:sz w:val="20"/>
+              </w:rPr>
+              <w:t>ID</w:t>
+            </w:r>
+          </w:p>
+        </w:tc>
+        <w:tc>
+          <w:tcPr>
+            <w:tcW w:w="2147" w:type="dxa"/>
+          </w:tcPr>
+          <w:p>
+            <w:pPr>
+              <w:cnfStyle w:val="100000000000"/>
+              <w:rPr>
+                <w:sz w:val="20"/>
+              </w:rPr>
+            </w:pPr>
+            <w:r>
+              <w:rPr>
+                <w:sz w:val="20"/>
+              </w:rPr>
+              <w:t>Name</w:t>
+            </w:r>
+          </w:p>
+        </w:tc>
+        <w:tc>
+          <w:tcPr>
+            <w:tcW w:w="990" w:type="dxa"/>
+          </w:tcPr>
+          <w:p>
+            <w:pPr>
+              <w:cnfStyle w:val="100000000000"/>
+              <w:rPr>
+                <w:sz w:val="20"/>
+              </w:rPr>
+            </w:pPr>
+            <w:r>
+              <w:rPr>
+                <w:sz w:val="20"/>
+              </w:rPr>
+              <w:t>Direction</w:t>
+            </w:r>
+          </w:p>
+        </w:tc>
+        <w:tc>
+          <w:tcPr>
+            <w:tcW w:w="6300" w:type="dxa"/>
+          </w:tcPr>
+          <w:p>
+            <w:pPr>
+              <w:cnfStyle w:val="100000000000"/>
+              <w:rPr>
+                <w:sz w:val="20"/>
+              </w:rPr>
+            </w:pPr>
+            <w:r>
+              <w:rPr>
+                <w:sz w:val="20"/>
+              </w:rPr>
+              <w:t>Description</w:t>
+            </w:r>
+          </w:p>
+        </w:tc>
+      </w:tr>
+      <w:tr>
+        <w:trPr>
+          <w:cnfStyle w:val="000000100000"/>
+        </w:trPr>
+        <w:tc>
+          <w:tcPr>
+            <w:cnfStyle w:val="001000000000"/>
+            <w:tcW w:w="571" w:type="dxa"/>
+          </w:tcPr>
+          <w:p>
+            <w:pPr>
+              <w:rPr>
+                <w:sz w:val="20"/>
+              </w:rPr>
+            </w:pPr>
+            <w:r>
+              <w:rPr>
+                <w:sz w:val="20"/>
+              </w:rPr>
+              <w:t>00</w:t>
+            </w:r>
+          </w:p>
+        </w:tc>
+        <w:tc>
+          <w:tcPr>
+            <w:tcW w:w="2147" w:type="dxa"/>
+          </w:tcPr>
+          <w:p>
+            <w:pPr>
+              <w:cnfStyle w:val="000000100000"/>
+              <w:rPr>
+                <w:sz w:val="20"/>
+              </w:rPr>
+            </w:pPr>
+            <w:r>
+              <w:rPr>
+                <w:sz w:val="20"/>
+              </w:rPr>
+              <w:t>Sample</w:t>
+            </w:r>
+          </w:p>
+        </w:tc>
+        <w:tc>
+          <w:tcPr>
+            <w:tcW w:w="990" w:type="dxa"/>
+          </w:tcPr>
+          <w:p>
+            <w:pPr>
+              <w:cnfStyle w:val="000000100000"/>
+              <w:rPr>
+                <w:sz w:val="20"/>
+              </w:rPr>
+            </w:pPr>
+            <w:r>
+              <w:rPr>
+                <w:sz w:val="20"/>
+              </w:rPr>
+              <w:t>S &gt; M</w:t>
+            </w:r>
+          </w:p>
+        </w:tc>
+        <w:tc>
+          <w:tcPr>
+            <w:tcW w:w="6300" w:type="dxa"/>
+          </w:tcPr>
+          <w:p>
+            <w:pPr>
+              <w:cnfStyle w:val="000000100000"/>
+              <w:rPr>
+                <w:sz w:val="20"/>
+              </w:rPr>
+            </w:pPr>
+            <w:r>
+              <w:rPr>
+                <w:sz w:val="20"/>
+              </w:rPr>
+              <w:t>Sends 2 channels worth of sample data.</w:t>
+            </w:r>
+          </w:p>
+        </w:tc>
+      </w:tr>
+      <w:tr>
+        <w:tc>
+          <w:tcPr>
+            <w:cnfStyle w:val="001000000000"/>
+            <w:tcW w:w="571" w:type="dxa"/>
+          </w:tcPr>
+          <w:p>
+            <w:pPr>
+              <w:rPr>
+                <w:sz w:val="20"/>
+              </w:rPr>
+            </w:pPr>
+          </w:p>
+        </w:tc>
+        <w:tc>
+          <w:tcPr>
+            <w:tcW w:w="2147" w:type="dxa"/>
+          </w:tcPr>
+          <w:p>
+            <w:pPr>
               <w:cnfStyle w:val="000000000000"/>
               <w:rPr>
                 <w:sz w:val="20"/>
               </w:rPr>
             </w:pPr>
-            <w:r>
-              <w:rPr>
-                <w:sz w:val="20"/>
-              </w:rPr>
-              <w:t>Any</w:t>
-            </w:r>
+          </w:p>
+        </w:tc>
+        <w:tc>
+          <w:tcPr>
+            <w:tcW w:w="990" w:type="dxa"/>
+          </w:tcPr>
+          <w:p>
+            <w:pPr>
+              <w:cnfStyle w:val="000000000000"/>
+              <w:rPr>
+                <w:sz w:val="20"/>
+              </w:rPr>
+            </w:pPr>
           </w:p>
         </w:tc>
         <w:tc>
@@ -2615,30 +3230,63 @@
                 <w:sz w:val="20"/>
               </w:rPr>
             </w:pPr>
-            <w:r>
-              <w:rPr>
-                <w:sz w:val="20"/>
-              </w:rPr>
-              <w:t>No action</w:t>
-            </w:r>
-            <w:r>
-              <w:rPr>
-                <w:sz w:val="20"/>
-              </w:rPr>
-              <w:t xml:space="preserve"> taken</w:t>
-            </w:r>
-            <w:r>
-              <w:rPr>
-                <w:sz w:val="20"/>
-              </w:rPr>
-              <w:t>.</w:t>
-            </w:r>
-            <w:r>
-              <w:rPr>
-                <w:sz w:val="20"/>
-              </w:rPr>
-              <w:t xml:space="preserve"> </w:t>
-            </w:r>
+          </w:p>
+        </w:tc>
+      </w:tr>
+      <w:tr>
+        <w:trPr>
+          <w:cnfStyle w:val="000000100000"/>
+        </w:trPr>
+        <w:tc>
+          <w:tcPr>
+            <w:cnfStyle w:val="001000000000"/>
+            <w:tcW w:w="571" w:type="dxa"/>
+          </w:tcPr>
+          <w:p>
+            <w:pPr>
+              <w:rPr>
+                <w:sz w:val="20"/>
+              </w:rPr>
+            </w:pPr>
+          </w:p>
+        </w:tc>
+        <w:tc>
+          <w:tcPr>
+            <w:tcW w:w="2147" w:type="dxa"/>
+          </w:tcPr>
+          <w:p>
+            <w:pPr>
+              <w:cnfStyle w:val="000000100000"/>
+              <w:rPr>
+                <w:sz w:val="20"/>
+              </w:rPr>
+            </w:pPr>
+          </w:p>
+        </w:tc>
+        <w:tc>
+          <w:tcPr>
+            <w:tcW w:w="990" w:type="dxa"/>
+          </w:tcPr>
+          <w:p>
+            <w:pPr>
+              <w:cnfStyle w:val="000000100000"/>
+              <w:rPr>
+                <w:sz w:val="20"/>
+              </w:rPr>
+            </w:pPr>
+          </w:p>
+        </w:tc>
+        <w:tc>
+          <w:tcPr>
+            <w:tcW w:w="6300" w:type="dxa"/>
+          </w:tcPr>
+          <w:p>
+            <w:pPr>
+              <w:cnfStyle w:val="000000100000"/>
+              <w:rPr>
+                <w:sz w:val="20"/>
+              </w:rPr>
+            </w:pPr>
           </w:p>
         </w:tc>
       </w:tr>
@@ -10958,6 +11606,823 @@
         </w:rPr>
       </w:pPr>
     </w:p>
+    <w:p>
+      <w:pPr>
+        <w:rPr>
+          <w:b/>
+        </w:rPr>
+      </w:pPr>
+    </w:p>
+    <w:p>
+      <w:pPr>
+        <w:pStyle w:val="Heading3"/>
+      </w:pPr>
+      <w:r>
+        <w:t>00. Sample data</w:t>
+      </w:r>
+    </w:p>
+    <w:p>
+      <w:pPr>
+        <w:pStyle w:val="NoSpacing"/>
+      </w:pPr>
+      <w:r>
+        <w:rPr>
+          <w:b/>
+        </w:rPr>
+        <w:t>ID:</w:t>
+      </w:r>
+      <w:r>
+        <w:t xml:space="preserve"> </w:t>
+      </w:r>
+      <w:r>
+        <w:t>00</w:t>
+      </w:r>
+    </w:p>
+    <w:p>
+      <w:pPr>
+        <w:pStyle w:val="NoSpacing"/>
+      </w:pPr>
+      <w:r>
+        <w:rPr>
+          <w:b/>
+        </w:rPr>
+        <w:t>Size</w:t>
+      </w:r>
+      <w:r>
+        <w:rPr>
+          <w:b/>
+        </w:rPr>
+        <w:t>:</w:t>
+      </w:r>
+      <w:r>
+        <w:t xml:space="preserve"> </w:t>
+      </w:r>
+      <w:r>
+        <w:t>6+</w:t>
+      </w:r>
+      <w:r>
+        <w:t xml:space="preserve"> bytes</w:t>
+      </w:r>
+    </w:p>
+    <w:p>
+      <w:pPr>
+        <w:pStyle w:val="NoSpacing"/>
+      </w:pPr>
+      <w:r>
+        <w:rPr>
+          <w:b/>
+        </w:rPr>
+        <w:t>Traffic direction:</w:t>
+      </w:r>
+      <w:r>
+        <w:t xml:space="preserve"> </w:t>
+      </w:r>
+      <w:r>
+        <w:t>Slave &gt; Master</w:t>
+      </w:r>
+    </w:p>
+    <w:p>
+      <w:pPr>
+        <w:pStyle w:val="NoSpacing"/>
+      </w:pPr>
+      <w:r>
+        <w:rPr>
+          <w:b/>
+        </w:rPr>
+        <w:t>Side effects:</w:t>
+      </w:r>
+      <w:r>
+        <w:t xml:space="preserve"> </w:t>
+      </w:r>
+      <w:r>
+        <w:t>will store data in master</w:t>
+      </w:r>
+      <w:r>
+        <w:br/>
+      </w:r>
+      <w:r>
+        <w:rPr>
+          <w:b/>
+        </w:rPr>
+        <w:t>Acknowledge:</w:t>
+      </w:r>
+      <w:r>
+        <w:t xml:space="preserve"> </w:t>
+      </w:r>
+      <w:r>
+        <w:t>Yes</w:t>
+      </w:r>
+    </w:p>
+    <w:p>
+      <w:pPr>
+        <w:pStyle w:val="NoSpacing"/>
+        <w:rPr>
+          <w:b/>
+        </w:rPr>
+      </w:pPr>
+      <w:r>
+        <w:rPr>
+          <w:b/>
+        </w:rPr>
+        <w:t>Packet Format:</w:t>
+      </w:r>
+      <w:r>
+        <w:rPr>
+          <w:b/>
+        </w:rPr>
+        <w:t xml:space="preserve"> </w:t>
+      </w:r>
+    </w:p>
+    <w:p>
+      <w:pPr>
+        <w:pStyle w:val="NoSpacing"/>
+        <w:rPr>
+          <w:b/>
+        </w:rPr>
+      </w:pPr>
+    </w:p>
+    <w:tbl>
+      <w:tblPr>
+        <w:tblStyle w:val="LightList1"/>
+        <w:tblW w:w="0" w:type="auto"/>
+        <w:tblBorders>
+          <w:insideH w:val="single" w:sz="8" w:space="0" w:color="000000" w:themeColor="text1"/>
+          <w:insideV w:val="single" w:sz="8" w:space="0" w:color="000000" w:themeColor="text1"/>
+        </w:tblBorders>
+        <w:tblLayout w:type="fixed"/>
+        <w:tblLook w:val="04A0"/>
+      </w:tblPr>
+      <w:tblGrid>
+        <w:gridCol w:w="659"/>
+        <w:gridCol w:w="1339"/>
+        <w:gridCol w:w="1339"/>
+      </w:tblGrid>
+      <w:tr>
+        <w:trPr>
+          <w:cnfStyle w:val="100000000000"/>
+        </w:trPr>
+        <w:tc>
+          <w:tcPr>
+            <w:cnfStyle w:val="001000000000"/>
+            <w:tcW w:w="659" w:type="dxa"/>
+          </w:tcPr>
+          <w:p>
+            <w:r>
+              <w:t>Byte</w:t>
+            </w:r>
+          </w:p>
+        </w:tc>
+        <w:tc>
+          <w:tcPr>
+            <w:tcW w:w="1339" w:type="dxa"/>
+          </w:tcPr>
+          <w:p>
+            <w:pPr>
+              <w:jc w:val="center"/>
+              <w:cnfStyle w:val="100000000000"/>
+            </w:pPr>
+            <w:r>
+              <w:t>0..3</w:t>
+            </w:r>
+          </w:p>
+        </w:tc>
+        <w:tc>
+          <w:tcPr>
+            <w:tcW w:w="1339" w:type="dxa"/>
+          </w:tcPr>
+          <w:p>
+            <w:pPr>
+              <w:jc w:val="center"/>
+              <w:cnfStyle w:val="100000000000"/>
+            </w:pPr>
+            <w:r>
+              <w:t>4..15</w:t>
+            </w:r>
+          </w:p>
+        </w:tc>
+      </w:tr>
+      <w:tr>
+        <w:trPr>
+          <w:cnfStyle w:val="000000100000"/>
+        </w:trPr>
+        <w:tc>
+          <w:tcPr>
+            <w:cnfStyle w:val="001000000000"/>
+            <w:tcW w:w="659" w:type="dxa"/>
+          </w:tcPr>
+          <w:p>
+            <w:r>
+              <w:t>Data</w:t>
+            </w:r>
+          </w:p>
+        </w:tc>
+        <w:tc>
+          <w:tcPr>
+            <w:tcW w:w="1339" w:type="dxa"/>
+          </w:tcPr>
+          <w:p>
+            <w:pPr>
+              <w:jc w:val="center"/>
+              <w:cnfStyle w:val="000000100000"/>
+            </w:pPr>
+            <w:r>
+              <w:t>Timestamp</w:t>
+            </w:r>
+          </w:p>
+        </w:tc>
+        <w:tc>
+          <w:tcPr>
+            <w:tcW w:w="1339" w:type="dxa"/>
+          </w:tcPr>
+          <w:p>
+            <w:pPr>
+              <w:jc w:val="center"/>
+              <w:cnfStyle w:val="000000100000"/>
+            </w:pPr>
+            <w:r>
+              <w:t>Data</w:t>
+            </w:r>
+          </w:p>
+        </w:tc>
+      </w:tr>
+      <w:tr>
+        <w:tc>
+          <w:tcPr>
+            <w:cnfStyle w:val="001000000000"/>
+            <w:tcW w:w="659" w:type="dxa"/>
+          </w:tcPr>
+          <w:p>
+            <w:r>
+              <w:t>Type</w:t>
+            </w:r>
+          </w:p>
+        </w:tc>
+        <w:tc>
+          <w:tcPr>
+            <w:tcW w:w="1339" w:type="dxa"/>
+          </w:tcPr>
+          <w:p>
+            <w:pPr>
+              <w:jc w:val="center"/>
+              <w:cnfStyle w:val="000000000000"/>
+            </w:pPr>
+            <w:r>
+              <w:t>U32</w:t>
+            </w:r>
+          </w:p>
+        </w:tc>
+        <w:tc>
+          <w:tcPr>
+            <w:tcW w:w="1339" w:type="dxa"/>
+          </w:tcPr>
+          <w:p>
+            <w:pPr>
+              <w:jc w:val="center"/>
+              <w:cnfStyle w:val="000000000000"/>
+            </w:pPr>
+            <w:r>
+              <w:t>Channel[]</w:t>
+            </w:r>
+          </w:p>
+        </w:tc>
+      </w:tr>
+    </w:tbl>
+    <w:p>
+      <w:pPr>
+        <w:pStyle w:val="NoSpacing"/>
+        <w:rPr>
+          <w:b/>
+        </w:rPr>
+      </w:pPr>
+      <w:r>
+        <w:rPr>
+          <w:b/>
+        </w:rPr>
+        <w:lastRenderedPageBreak/>
+        <w:tab/>
+      </w:r>
+    </w:p>
+    <w:p>
+      <w:pPr>
+        <w:pStyle w:val="NoSpacing"/>
+        <w:rPr>
+          <w:b/>
+        </w:rPr>
+      </w:pPr>
+      <w:r>
+        <w:rPr>
+          <w:b/>
+        </w:rPr>
+        <w:t>Channel format:</w:t>
+      </w:r>
+    </w:p>
+    <w:tbl>
+      <w:tblPr>
+        <w:tblStyle w:val="LightList1"/>
+        <w:tblW w:w="0" w:type="auto"/>
+        <w:tblBorders>
+          <w:insideH w:val="single" w:sz="8" w:space="0" w:color="000000" w:themeColor="text1"/>
+          <w:insideV w:val="single" w:sz="8" w:space="0" w:color="000000" w:themeColor="text1"/>
+        </w:tblBorders>
+        <w:tblLayout w:type="fixed"/>
+        <w:tblLook w:val="04A0"/>
+      </w:tblPr>
+      <w:tblGrid>
+        <w:gridCol w:w="768"/>
+        <w:gridCol w:w="579"/>
+        <w:gridCol w:w="1477"/>
+      </w:tblGrid>
+      <w:tr>
+        <w:trPr>
+          <w:cnfStyle w:val="100000000000"/>
+        </w:trPr>
+        <w:tc>
+          <w:tcPr>
+            <w:cnfStyle w:val="001000000000"/>
+            <w:tcW w:w="768" w:type="dxa"/>
+          </w:tcPr>
+          <w:p>
+            <w:r>
+              <w:t>Byte</w:t>
+            </w:r>
+          </w:p>
+        </w:tc>
+        <w:tc>
+          <w:tcPr>
+            <w:tcW w:w="579" w:type="dxa"/>
+          </w:tcPr>
+          <w:p>
+            <w:pPr>
+              <w:jc w:val="center"/>
+              <w:cnfStyle w:val="100000000000"/>
+            </w:pPr>
+            <w:r>
+              <w:t>0</w:t>
+            </w:r>
+          </w:p>
+        </w:tc>
+        <w:tc>
+          <w:tcPr>
+            <w:tcW w:w="1477" w:type="dxa"/>
+          </w:tcPr>
+          <w:p>
+            <w:pPr>
+              <w:jc w:val="center"/>
+              <w:cnfStyle w:val="100000000000"/>
+            </w:pPr>
+            <w:r>
+              <w:t>1..5</w:t>
+            </w:r>
+          </w:p>
+        </w:tc>
+      </w:tr>
+      <w:tr>
+        <w:trPr>
+          <w:cnfStyle w:val="000000100000"/>
+        </w:trPr>
+        <w:tc>
+          <w:tcPr>
+            <w:cnfStyle w:val="001000000000"/>
+            <w:tcW w:w="768" w:type="dxa"/>
+          </w:tcPr>
+          <w:p>
+            <w:r>
+              <w:t>Data</w:t>
+            </w:r>
+          </w:p>
+        </w:tc>
+        <w:tc>
+          <w:tcPr>
+            <w:tcW w:w="579" w:type="dxa"/>
+          </w:tcPr>
+          <w:p>
+            <w:pPr>
+              <w:jc w:val="center"/>
+              <w:cnfStyle w:val="000000100000"/>
+            </w:pPr>
+            <w:r>
+              <w:t>ID</w:t>
+            </w:r>
+          </w:p>
+        </w:tc>
+        <w:tc>
+          <w:tcPr>
+            <w:tcW w:w="1477" w:type="dxa"/>
+          </w:tcPr>
+          <w:p>
+            <w:pPr>
+              <w:jc w:val="center"/>
+              <w:cnfStyle w:val="000000100000"/>
+            </w:pPr>
+            <w:r>
+              <w:t>Value</w:t>
+            </w:r>
+          </w:p>
+        </w:tc>
+      </w:tr>
+      <w:tr>
+        <w:tc>
+          <w:tcPr>
+            <w:cnfStyle w:val="001000000000"/>
+            <w:tcW w:w="768" w:type="dxa"/>
+          </w:tcPr>
+          <w:p>
+            <w:r>
+              <w:t>Type</w:t>
+            </w:r>
+          </w:p>
+        </w:tc>
+        <w:tc>
+          <w:tcPr>
+            <w:tcW w:w="579" w:type="dxa"/>
+          </w:tcPr>
+          <w:p>
+            <w:pPr>
+              <w:jc w:val="center"/>
+              <w:cnfStyle w:val="000000000000"/>
+            </w:pPr>
+            <w:r>
+              <w:t>U8</w:t>
+            </w:r>
+          </w:p>
+        </w:tc>
+        <w:tc>
+          <w:tcPr>
+            <w:tcW w:w="1477" w:type="dxa"/>
+          </w:tcPr>
+          <w:p>
+            <w:pPr>
+              <w:jc w:val="center"/>
+              <w:cnfStyle w:val="000000000000"/>
+            </w:pPr>
+            <w:r>
+              <w:t>U8/U16/U32</w:t>
+            </w:r>
+          </w:p>
+        </w:tc>
+      </w:tr>
+    </w:tbl>
+    <w:p>
+      <w:pPr>
+        <w:pStyle w:val="NoSpacing"/>
+        <w:rPr>
+          <w:b/>
+        </w:rPr>
+      </w:pPr>
+    </w:p>
+    <w:p>
+      <w:pPr>
+        <w:pStyle w:val="NoSpacing"/>
+        <w:rPr>
+          <w:b/>
+        </w:rPr>
+      </w:pPr>
+      <w:r>
+        <w:t>The ch</w:t>
+      </w:r>
+      <w:r>
+        <w:t>annel format repeats it</w:t>
+      </w:r>
+      <w:r>
+        <w:t>self. For 2 channels, of a given type ID, the values will append each other.</w:t>
+      </w:r>
+      <w:r>
+        <w:t xml:space="preserve"> The type ID will determine the value width</w:t>
+      </w:r>
+      <w:r>
+        <w:t xml:space="preserve">. </w:t>
+      </w:r>
+    </w:p>
+    <w:p>
+      <w:pPr>
+        <w:pStyle w:val="NoSpacing"/>
+        <w:rPr>
+          <w:b/>
+        </w:rPr>
+      </w:pPr>
+    </w:p>
+    <w:p>
+      <w:pPr>
+        <w:pStyle w:val="NoSpacing"/>
+        <w:numPr>
+          <w:ilvl w:val="0"/>
+          <w:numId w:val="28"/>
+        </w:numPr>
+        <w:rPr>
+          <w:b/>
+        </w:rPr>
+      </w:pPr>
+      <w:r>
+        <w:rPr>
+          <w:b/>
+        </w:rPr>
+        <w:t>Timestamp</w:t>
+      </w:r>
+      <w:r>
+        <w:rPr>
+          <w:b/>
+        </w:rPr>
+        <w:t xml:space="preserve">: </w:t>
+      </w:r>
+      <w:r>
+        <w:t>time of sample moment</w:t>
+      </w:r>
+    </w:p>
+    <w:p>
+      <w:pPr>
+        <w:pStyle w:val="NoSpacing"/>
+        <w:numPr>
+          <w:ilvl w:val="0"/>
+          <w:numId w:val="28"/>
+        </w:numPr>
+      </w:pPr>
+      <w:r>
+        <w:t>Data: channels sampled</w:t>
+      </w:r>
+    </w:p>
+    <w:p>
+      <w:r>
+        <w:t>For example: the format of a weather node</w:t>
+      </w:r>
+    </w:p>
+    <w:tbl>
+      <w:tblPr>
+        <w:tblStyle w:val="LightList1"/>
+        <w:tblW w:w="0" w:type="auto"/>
+        <w:tblBorders>
+          <w:insideH w:val="single" w:sz="8" w:space="0" w:color="000000" w:themeColor="text1"/>
+          <w:insideV w:val="single" w:sz="8" w:space="0" w:color="000000" w:themeColor="text1"/>
+        </w:tblBorders>
+        <w:tblLayout w:type="fixed"/>
+        <w:tblLook w:val="04A0"/>
+      </w:tblPr>
+      <w:tblGrid>
+        <w:gridCol w:w="659"/>
+        <w:gridCol w:w="1339"/>
+        <w:gridCol w:w="1339"/>
+        <w:gridCol w:w="1501"/>
+        <w:gridCol w:w="1339"/>
+        <w:gridCol w:w="1339"/>
+      </w:tblGrid>
+      <w:tr>
+        <w:trPr>
+          <w:cnfStyle w:val="100000000000"/>
+        </w:trPr>
+        <w:tc>
+          <w:tcPr>
+            <w:cnfStyle w:val="001000000000"/>
+            <w:tcW w:w="659" w:type="dxa"/>
+          </w:tcPr>
+          <w:p>
+            <w:r>
+              <w:t>Byte</w:t>
+            </w:r>
+          </w:p>
+        </w:tc>
+        <w:tc>
+          <w:tcPr>
+            <w:tcW w:w="1339" w:type="dxa"/>
+          </w:tcPr>
+          <w:p>
+            <w:pPr>
+              <w:jc w:val="center"/>
+              <w:cnfStyle w:val="100000000000"/>
+            </w:pPr>
+            <w:r>
+              <w:t>0..3</w:t>
+            </w:r>
+          </w:p>
+        </w:tc>
+        <w:tc>
+          <w:tcPr>
+            <w:tcW w:w="1339" w:type="dxa"/>
+          </w:tcPr>
+          <w:p>
+            <w:pPr>
+              <w:jc w:val="center"/>
+              <w:cnfStyle w:val="100000000000"/>
+            </w:pPr>
+            <w:r>
+              <w:t>4</w:t>
+            </w:r>
+          </w:p>
+        </w:tc>
+        <w:tc>
+          <w:tcPr>
+            <w:tcW w:w="1501" w:type="dxa"/>
+          </w:tcPr>
+          <w:p>
+            <w:pPr>
+              <w:jc w:val="center"/>
+              <w:cnfStyle w:val="100000000000"/>
+            </w:pPr>
+            <w:r>
+              <w:t>5..6</w:t>
+            </w:r>
+          </w:p>
+        </w:tc>
+        <w:tc>
+          <w:tcPr>
+            <w:tcW w:w="1339" w:type="dxa"/>
+          </w:tcPr>
+          <w:p>
+            <w:pPr>
+              <w:jc w:val="center"/>
+              <w:cnfStyle w:val="100000000000"/>
+            </w:pPr>
+            <w:r>
+              <w:t>7</w:t>
+            </w:r>
+          </w:p>
+        </w:tc>
+        <w:tc>
+          <w:tcPr>
+            <w:tcW w:w="1339" w:type="dxa"/>
+          </w:tcPr>
+          <w:p>
+            <w:pPr>
+              <w:jc w:val="center"/>
+              <w:cnfStyle w:val="100000000000"/>
+            </w:pPr>
+            <w:r>
+              <w:t>8</w:t>
+            </w:r>
+            <w:r>
+              <w:t>..9</w:t>
+            </w:r>
+          </w:p>
+        </w:tc>
+      </w:tr>
+      <w:tr>
+        <w:trPr>
+          <w:cnfStyle w:val="000000100000"/>
+        </w:trPr>
+        <w:tc>
+          <w:tcPr>
+            <w:cnfStyle w:val="001000000000"/>
+            <w:tcW w:w="659" w:type="dxa"/>
+          </w:tcPr>
+          <w:p>
+            <w:r>
+              <w:t>Data</w:t>
+            </w:r>
+          </w:p>
+        </w:tc>
+        <w:tc>
+          <w:tcPr>
+            <w:tcW w:w="1339" w:type="dxa"/>
+          </w:tcPr>
+          <w:p>
+            <w:pPr>
+              <w:jc w:val="center"/>
+              <w:cnfStyle w:val="000000100000"/>
+            </w:pPr>
+            <w:r>
+              <w:t>Timestamp</w:t>
+            </w:r>
+          </w:p>
+        </w:tc>
+        <w:tc>
+          <w:tcPr>
+            <w:tcW w:w="1339" w:type="dxa"/>
+          </w:tcPr>
+          <w:p>
+            <w:pPr>
+              <w:jc w:val="center"/>
+              <w:cnfStyle w:val="000000100000"/>
+            </w:pPr>
+            <w:r>
+              <w:t>Temp ID</w:t>
+            </w:r>
+          </w:p>
+        </w:tc>
+        <w:tc>
+          <w:tcPr>
+            <w:tcW w:w="1501" w:type="dxa"/>
+          </w:tcPr>
+          <w:p>
+            <w:pPr>
+              <w:jc w:val="center"/>
+              <w:cnfStyle w:val="000000100000"/>
+            </w:pPr>
+            <w:r>
+              <w:t>Temperature</w:t>
+            </w:r>
+          </w:p>
+        </w:tc>
+        <w:tc>
+          <w:tcPr>
+            <w:tcW w:w="1339" w:type="dxa"/>
+          </w:tcPr>
+          <w:p>
+            <w:pPr>
+              <w:jc w:val="center"/>
+              <w:cnfStyle w:val="000000100000"/>
+            </w:pPr>
+            <w:r>
+              <w:t>Humidity ID</w:t>
+            </w:r>
+          </w:p>
+        </w:tc>
+        <w:tc>
+          <w:tcPr>
+            <w:tcW w:w="1339" w:type="dxa"/>
+          </w:tcPr>
+          <w:p>
+            <w:pPr>
+              <w:jc w:val="center"/>
+              <w:cnfStyle w:val="000000100000"/>
+            </w:pPr>
+            <w:r>
+              <w:t>Humidity</w:t>
+            </w:r>
+          </w:p>
+        </w:tc>
+      </w:tr>
+      <w:tr>
+        <w:tc>
+          <w:tcPr>
+            <w:cnfStyle w:val="001000000000"/>
+            <w:tcW w:w="659" w:type="dxa"/>
+          </w:tcPr>
+          <w:p>
+            <w:r>
+              <w:t>Type</w:t>
+            </w:r>
+          </w:p>
+        </w:tc>
+        <w:tc>
+          <w:tcPr>
+            <w:tcW w:w="1339" w:type="dxa"/>
+          </w:tcPr>
+          <w:p>
+            <w:pPr>
+              <w:jc w:val="center"/>
+              <w:cnfStyle w:val="000000000000"/>
+            </w:pPr>
+            <w:r>
+              <w:t>U32</w:t>
+            </w:r>
+          </w:p>
+        </w:tc>
+        <w:tc>
+          <w:tcPr>
+            <w:tcW w:w="1339" w:type="dxa"/>
+          </w:tcPr>
+          <w:p>
+            <w:pPr>
+              <w:jc w:val="center"/>
+              <w:cnfStyle w:val="000000000000"/>
+            </w:pPr>
+            <w:r>
+              <w:t>U8</w:t>
+            </w:r>
+          </w:p>
+        </w:tc>
+        <w:tc>
+          <w:tcPr>
+            <w:tcW w:w="1501" w:type="dxa"/>
+          </w:tcPr>
+          <w:p>
+            <w:pPr>
+              <w:jc w:val="center"/>
+              <w:cnfStyle w:val="000000000000"/>
+            </w:pPr>
+            <w:r>
+              <w:t>U16</w:t>
+            </w:r>
+          </w:p>
+        </w:tc>
+        <w:tc>
+          <w:tcPr>
+            <w:tcW w:w="1339" w:type="dxa"/>
+          </w:tcPr>
+          <w:p>
+            <w:pPr>
+              <w:jc w:val="center"/>
+              <w:cnfStyle w:val="000000000000"/>
+            </w:pPr>
+            <w:r>
+              <w:t>U8</w:t>
+            </w:r>
+          </w:p>
+        </w:tc>
+        <w:tc>
+          <w:tcPr>
+            <w:tcW w:w="1339" w:type="dxa"/>
+          </w:tcPr>
+          <w:p>
+            <w:pPr>
+              <w:jc w:val="center"/>
+              <w:cnfStyle w:val="000000000000"/>
+            </w:pPr>
+            <w:r>
+              <w:t>U16</w:t>
+            </w:r>
+          </w:p>
+        </w:tc>
+      </w:tr>
+    </w:tbl>
     <w:p/>
     <w:sectPr>
       <w:pgSz w:w="12240" w:h="15840"/>
@@ -13096,6 +14561,95 @@
     </w:lvl>
   </w:abstractNum>
   <w:abstractNum w:abstractNumId="22">
+    <w:nsid w:val="5B5C2417"/>
+    <w:multiLevelType w:val="hybridMultilevel"/>
+    <w:tmpl w:val="610CA3AE"/>
+    <w:lvl w:ilvl="0" w:tplc="DB666424">
+      <w:numFmt w:val="decimal"/>
+      <w:lvlText w:val="%1."/>
+      <w:lvlJc w:val="left"/>
+      <w:pPr>
+        <w:ind w:left="720" w:hanging="360"/>
+      </w:pPr>
+      <w:rPr>
+        <w:rFonts w:hint="default"/>
+        <w:b/>
+      </w:rPr>
+    </w:lvl>
+    <w:lvl w:ilvl="1" w:tplc="04090019" w:tentative="1">
+      <w:start w:val="1"/>
+      <w:numFmt w:val="lowerLetter"/>
+      <w:lvlText w:val="%2."/>
+      <w:lvlJc w:val="left"/>
+      <w:pPr>
+        <w:ind w:left="1440" w:hanging="360"/>
+      </w:pPr>
+    </w:lvl>
+    <w:lvl w:ilvl="2" w:tplc="0409001B" w:tentative="1">
+      <w:start w:val="1"/>
+      <w:numFmt w:val="lowerRoman"/>
+      <w:lvlText w:val="%3."/>
+      <w:lvlJc w:val="right"/>
+      <w:pPr>
+        <w:ind w:left="2160" w:hanging="180"/>
+      </w:pPr>
+    </w:lvl>
+    <w:lvl w:ilvl="3" w:tplc="0409000F" w:tentative="1">
+      <w:start w:val="1"/>
+      <w:numFmt w:val="decimal"/>
+      <w:lvlText w:val="%4."/>
+      <w:lvlJc w:val="left"/>
+      <w:pPr>
+        <w:ind w:left="2880" w:hanging="360"/>
+      </w:pPr>
+    </w:lvl>
+    <w:lvl w:ilvl="4" w:tplc="04090019" w:tentative="1">
+      <w:start w:val="1"/>
+      <w:numFmt w:val="lowerLetter"/>
+      <w:lvlText w:val="%5."/>
+      <w:lvlJc w:val="left"/>
+      <w:pPr>
+        <w:ind w:left="3600" w:hanging="360"/>
+      </w:pPr>
+    </w:lvl>
+    <w:lvl w:ilvl="5" w:tplc="0409001B" w:tentative="1">
+      <w:start w:val="1"/>
+      <w:numFmt w:val="lowerRoman"/>
+      <w:lvlText w:val="%6."/>
+      <w:lvlJc w:val="right"/>
+      <w:pPr>
+        <w:ind w:left="4320" w:hanging="180"/>
+      </w:pPr>
+    </w:lvl>
+    <w:lvl w:ilvl="6" w:tplc="0409000F" w:tentative="1">
+      <w:start w:val="1"/>
+      <w:numFmt w:val="decimal"/>
+      <w:lvlText w:val="%7."/>
+      <w:lvlJc w:val="left"/>
+      <w:pPr>
+        <w:ind w:left="5040" w:hanging="360"/>
+      </w:pPr>
+    </w:lvl>
+    <w:lvl w:ilvl="7" w:tplc="04090019" w:tentative="1">
+      <w:start w:val="1"/>
+      <w:numFmt w:val="lowerLetter"/>
+      <w:lvlText w:val="%8."/>
+      <w:lvlJc w:val="left"/>
+      <w:pPr>
+        <w:ind w:left="5760" w:hanging="360"/>
+      </w:pPr>
+    </w:lvl>
+    <w:lvl w:ilvl="8" w:tplc="0409001B" w:tentative="1">
+      <w:start w:val="1"/>
+      <w:numFmt w:val="lowerRoman"/>
+      <w:lvlText w:val="%9."/>
+      <w:lvlJc w:val="right"/>
+      <w:pPr>
+        <w:ind w:left="6480" w:hanging="180"/>
+      </w:pPr>
+    </w:lvl>
+  </w:abstractNum>
+  <w:abstractNum w:abstractNumId="23">
     <w:nsid w:val="5EF950FC"/>
     <w:multiLevelType w:val="hybridMultilevel"/>
     <w:tmpl w:val="10922CD0"/>
@@ -13184,7 +14738,7 @@
       </w:pPr>
     </w:lvl>
   </w:abstractNum>
-  <w:abstractNum w:abstractNumId="23">
+  <w:abstractNum w:abstractNumId="24">
     <w:nsid w:val="6DED7F49"/>
     <w:multiLevelType w:val="hybridMultilevel"/>
     <w:tmpl w:val="3FD4FAC6"/>
@@ -13272,7 +14826,7 @@
       </w:pPr>
     </w:lvl>
   </w:abstractNum>
-  <w:abstractNum w:abstractNumId="24">
+  <w:abstractNum w:abstractNumId="25">
     <w:nsid w:val="70F77728"/>
     <w:multiLevelType w:val="hybridMultilevel"/>
     <w:tmpl w:val="08C6CFC2"/>
@@ -13385,7 +14939,7 @@
       </w:rPr>
     </w:lvl>
   </w:abstractNum>
-  <w:abstractNum w:abstractNumId="25">
+  <w:abstractNum w:abstractNumId="26">
     <w:nsid w:val="72E8111C"/>
     <w:multiLevelType w:val="hybridMultilevel"/>
     <w:tmpl w:val="10922CD0"/>
@@ -13474,7 +15028,7 @@
       </w:pPr>
     </w:lvl>
   </w:abstractNum>
-  <w:abstractNum w:abstractNumId="26">
+  <w:abstractNum w:abstractNumId="27">
     <w:nsid w:val="7E3F1C3B"/>
     <w:multiLevelType w:val="hybridMultilevel"/>
     <w:tmpl w:val="95F41A1A"/>
@@ -13569,7 +15123,7 @@
     <w:abstractNumId w:val="18"/>
   </w:num>
   <w:num w:numId="3">
-    <w:abstractNumId w:val="24"/>
+    <w:abstractNumId w:val="25"/>
   </w:num>
   <w:num w:numId="4">
     <w:abstractNumId w:val="19"/>
@@ -13593,10 +15147,10 @@
     <w:abstractNumId w:val="15"/>
   </w:num>
   <w:num w:numId="11">
-    <w:abstractNumId w:val="26"/>
+    <w:abstractNumId w:val="27"/>
   </w:num>
   <w:num w:numId="12">
-    <w:abstractNumId w:val="23"/>
+    <w:abstractNumId w:val="24"/>
   </w:num>
   <w:num w:numId="13">
     <w:abstractNumId w:val="13"/>
@@ -13620,7 +15174,7 @@
     <w:abstractNumId w:val="11"/>
   </w:num>
   <w:num w:numId="20">
-    <w:abstractNumId w:val="22"/>
+    <w:abstractNumId w:val="23"/>
   </w:num>
   <w:num w:numId="21">
     <w:abstractNumId w:val="3"/>
@@ -13638,10 +15192,13 @@
     <w:abstractNumId w:val="16"/>
   </w:num>
   <w:num w:numId="26">
-    <w:abstractNumId w:val="25"/>
+    <w:abstractNumId w:val="26"/>
   </w:num>
   <w:num w:numId="27">
     <w:abstractNumId w:val="0"/>
+  </w:num>
+  <w:num w:numId="28">
+    <w:abstractNumId w:val="22"/>
   </w:num>
 </w:numbering>
 </file>
@@ -15173,7 +16730,7 @@
 </file>
 
 <file path=customXml/itemProps1.xml><?xml version="1.0" encoding="utf-8"?>
-<ds:datastoreItem xmlns:ds="http://schemas.openxmlformats.org/officeDocument/2006/customXml" ds:itemID="{93D867EE-CA5D-4316-A8D2-95C8EFD7D4CA}">
+<ds:datastoreItem xmlns:ds="http://schemas.openxmlformats.org/officeDocument/2006/customXml" ds:itemID="{4AEE5D8F-1CE5-4034-850A-AC320CDB5DBC}">
   <ds:schemaRefs>
     <ds:schemaRef ds:uri="http://schemas.openxmlformats.org/officeDocument/2006/bibliography"/>
   </ds:schemaRefs>

</xml_diff>